<commit_message>
Approved version of docs
</commit_message>
<xml_diff>
--- a/docs/Constraints.docx
+++ b/docs/Constraints.docx
@@ -380,7 +380,7 @@
           <w:szCs w:val="28"/>
           <w:rtl w:val="0"/>
         </w:rPr>
-        <w:t xml:space="preserve">Для навчання за допомогою ПЗ необхідно володіти російською мовою, бо пояснення ведеться на російській мові.</w:t>
+        <w:t xml:space="preserve">Для навчання за допомогою ПЗ необхідно володіти українською мовою, бо пояснення ведеться на українській мові.</w:t>
       </w:r>
       <w:r>
         <w:rPr>
@@ -426,7 +426,7 @@
         </w:rPr>
         <w:t xml:space="preserve">1)</w:t>
         <w:tab/>
-        <w:t xml:space="preserve">Користувач не володіючий російською мовою не зможе зрозуміти пояснень.</w:t>
+        <w:t xml:space="preserve">Користувач не володіючи українською мовою не зможе зрозуміти пояснень.</w:t>
       </w:r>
     </w:p>
     <w:p>

</xml_diff>